<commit_message>
minor changes to the report & specs
</commit_message>
<xml_diff>
--- a/lab3/report/lab3_requirements_specs.docx
+++ b/lab3/report/lab3_requirements_specs.docx
@@ -4,7 +4,10 @@
   <w:body>
     <w:p>
       <w:r>
-        <w:t>Lab 4 requirements and specs</w:t>
+        <w:t>Lab 3</w:t>
+      </w:r>
+      <w:r>
+        <w:t xml:space="preserve"> requirements and specs</w:t>
       </w:r>
     </w:p>
     <w:p/>
@@ -699,7 +702,12 @@
         </w:numPr>
       </w:pPr>
       <w:r>
-        <w:t>The task will have support the following user inputs:</w:t>
+        <w:t>The task will have su</w:t>
+      </w:r>
+      <w:bookmarkStart w:id="0" w:name="_GoBack"/>
+      <w:bookmarkEnd w:id="0"/>
+      <w:r>
+        <w:t>pport the following user inputs:</w:t>
       </w:r>
     </w:p>
     <w:p>
@@ -891,8 +899,6 @@
       <w:r>
         <w:t>Task Control Blocks will have forward and backward pointers to allow references to the next task</w:t>
       </w:r>
-      <w:bookmarkStart w:id="0" w:name="_GoBack"/>
-      <w:bookmarkEnd w:id="0"/>
     </w:p>
     <w:p>
       <w:pPr>

</xml_diff>